<commit_message>
correccion documento de arquitectura
</commit_message>
<xml_diff>
--- a/Documentacion/datos_e_Informacion/diccionario_de_datos _biblioteca_de_objetos.docx
+++ b/Documentacion/datos_e_Informacion/diccionario_de_datos _biblioteca_de_objetos.docx
@@ -5,8 +5,8 @@
     <w:tbl>
       <w:tblPr>
         <w:tblStyle w:val="TableNormal"/>
+        <w:tblpPr w:leftFromText="141" w:rightFromText="141" w:horzAnchor="margin" w:tblpXSpec="center" w:tblpY="1200"/>
         <w:tblW w:w="9411" w:type="dxa"/>
-        <w:tblInd w:w="-461" w:type="dxa"/>
         <w:tblLayout w:type="fixed"/>
         <w:tblLook w:val="01E0" w:firstRow="1" w:lastRow="1" w:firstColumn="1" w:lastColumn="1" w:noHBand="0" w:noVBand="0"/>
       </w:tblPr>
@@ -140,7 +140,6 @@
                 <w:szCs w:val="20"/>
               </w:rPr>
             </w:pPr>
-            <w:bookmarkStart w:id="0" w:name="_GoBack"/>
             <w:proofErr w:type="spellStart"/>
             <w:r>
               <w:rPr>
@@ -152,7 +151,6 @@
               </w:rPr>
               <w:t>Artefacto</w:t>
             </w:r>
-            <w:bookmarkEnd w:id="0"/>
             <w:proofErr w:type="spellEnd"/>
           </w:p>
         </w:tc>
@@ -186,7 +184,7 @@
             <w:r>
               <w:rPr>
                 <w:noProof/>
-                <w:lang w:val="es-EC" w:eastAsia="es-EC"/>
+                <w:lang w:val="es-ES" w:eastAsia="es-ES"/>
               </w:rPr>
               <w:drawing>
                 <wp:inline distT="0" distB="0" distL="0" distR="0">
@@ -206,7 +204,7 @@
                           </pic:cNvPicPr>
                         </pic:nvPicPr>
                         <pic:blipFill>
-                          <a:blip r:embed="rId4">
+                          <a:blip r:embed="rId6">
                             <a:extLst>
                               <a:ext uri="{28A0092B-C50C-407E-A947-70E740481C1C}">
                                 <a14:useLocalDpi xmlns:a14="http://schemas.microsoft.com/office/drawing/2010/main" val="0"/>
@@ -1736,7 +1734,7 @@
             <w:r>
               <w:rPr>
                 <w:noProof/>
-                <w:lang w:val="es-EC" w:eastAsia="es-EC"/>
+                <w:lang w:val="es-ES" w:eastAsia="es-ES"/>
               </w:rPr>
               <w:drawing>
                 <wp:inline distT="0" distB="0" distL="0" distR="0">
@@ -1756,7 +1754,7 @@
                           </pic:cNvPicPr>
                         </pic:nvPicPr>
                         <pic:blipFill>
-                          <a:blip r:embed="rId5">
+                          <a:blip r:embed="rId7">
                             <a:extLst>
                               <a:ext uri="{28A0092B-C50C-407E-A947-70E740481C1C}">
                                 <a14:useLocalDpi xmlns:a14="http://schemas.microsoft.com/office/drawing/2010/main" val="0"/>
@@ -1791,7 +1789,13 @@
         </w:tc>
       </w:tr>
     </w:tbl>
-    <w:p/>
+    <w:p>
+      <w:r>
+        <w:t>Arquitectura</w:t>
+      </w:r>
+      <w:bookmarkStart w:id="0" w:name="_GoBack"/>
+      <w:bookmarkEnd w:id="0"/>
+    </w:p>
     <w:sectPr>
       <w:pgSz w:w="11906" w:h="16838"/>
       <w:pgMar w:top="1417" w:right="1701" w:bottom="1417" w:left="1701" w:header="708" w:footer="708" w:gutter="0"/>
@@ -1800,6 +1804,44 @@
     </w:sectPr>
   </w:body>
 </w:document>
+</file>
+
+<file path=word/endnotes.xml><?xml version="1.0" encoding="utf-8"?>
+<w:endnotes xmlns:wpc="http://schemas.microsoft.com/office/word/2010/wordprocessingCanvas" xmlns:mc="http://schemas.openxmlformats.org/markup-compatibility/2006" xmlns:o="urn:schemas-microsoft-com:office:office" xmlns:r="http://schemas.openxmlformats.org/officeDocument/2006/relationships" xmlns:m="http://schemas.openxmlformats.org/officeDocument/2006/math" xmlns:v="urn:schemas-microsoft-com:vml" xmlns:wp14="http://schemas.microsoft.com/office/word/2010/wordprocessingDrawing" xmlns:wp="http://schemas.openxmlformats.org/drawingml/2006/wordprocessingDrawing" xmlns:w10="urn:schemas-microsoft-com:office:word" xmlns:w="http://schemas.openxmlformats.org/wordprocessingml/2006/main" xmlns:w14="http://schemas.microsoft.com/office/word/2010/wordml" xmlns:w15="http://schemas.microsoft.com/office/word/2012/wordml" xmlns:wpg="http://schemas.microsoft.com/office/word/2010/wordprocessingGroup" xmlns:wpi="http://schemas.microsoft.com/office/word/2010/wordprocessingInk" xmlns:wne="http://schemas.microsoft.com/office/word/2006/wordml" xmlns:wps="http://schemas.microsoft.com/office/word/2010/wordprocessingShape" mc:Ignorable="w14 w15 wp14">
+  <w:endnote w:type="separator" w:id="-1">
+    <w:p>
+      <w:r>
+        <w:separator/>
+      </w:r>
+    </w:p>
+  </w:endnote>
+  <w:endnote w:type="continuationSeparator" w:id="0">
+    <w:p>
+      <w:r>
+        <w:continuationSeparator/>
+      </w:r>
+    </w:p>
+  </w:endnote>
+</w:endnotes>
+</file>
+
+<file path=word/footnotes.xml><?xml version="1.0" encoding="utf-8"?>
+<w:footnotes xmlns:wpc="http://schemas.microsoft.com/office/word/2010/wordprocessingCanvas" xmlns:mc="http://schemas.openxmlformats.org/markup-compatibility/2006" xmlns:o="urn:schemas-microsoft-com:office:office" xmlns:r="http://schemas.openxmlformats.org/officeDocument/2006/relationships" xmlns:m="http://schemas.openxmlformats.org/officeDocument/2006/math" xmlns:v="urn:schemas-microsoft-com:vml" xmlns:wp14="http://schemas.microsoft.com/office/word/2010/wordprocessingDrawing" xmlns:wp="http://schemas.openxmlformats.org/drawingml/2006/wordprocessingDrawing" xmlns:w10="urn:schemas-microsoft-com:office:word" xmlns:w="http://schemas.openxmlformats.org/wordprocessingml/2006/main" xmlns:w14="http://schemas.microsoft.com/office/word/2010/wordml" xmlns:w15="http://schemas.microsoft.com/office/word/2012/wordml" xmlns:wpg="http://schemas.microsoft.com/office/word/2010/wordprocessingGroup" xmlns:wpi="http://schemas.microsoft.com/office/word/2010/wordprocessingInk" xmlns:wne="http://schemas.microsoft.com/office/word/2006/wordml" xmlns:wps="http://schemas.microsoft.com/office/word/2010/wordprocessingShape" mc:Ignorable="w14 w15 wp14">
+  <w:footnote w:type="separator" w:id="-1">
+    <w:p>
+      <w:r>
+        <w:separator/>
+      </w:r>
+    </w:p>
+  </w:footnote>
+  <w:footnote w:type="continuationSeparator" w:id="0">
+    <w:p>
+      <w:r>
+        <w:continuationSeparator/>
+      </w:r>
+    </w:p>
+  </w:footnote>
+</w:footnotes>
 </file>
 
 <file path=word/styles.xml><?xml version="1.0" encoding="utf-8"?>
@@ -2263,6 +2305,54 @@
     <w:qFormat/>
     <w:rsid w:val="00B94206"/>
   </w:style>
+  <w:style w:type="paragraph" w:styleId="Encabezado">
+    <w:name w:val="header"/>
+    <w:basedOn w:val="Normal"/>
+    <w:link w:val="EncabezadoCar"/>
+    <w:uiPriority w:val="99"/>
+    <w:unhideWhenUsed/>
+    <w:rsid w:val="00623B36"/>
+    <w:pPr>
+      <w:tabs>
+        <w:tab w:val="center" w:pos="4252"/>
+        <w:tab w:val="right" w:pos="8504"/>
+      </w:tabs>
+    </w:pPr>
+  </w:style>
+  <w:style w:type="character" w:customStyle="1" w:styleId="EncabezadoCar">
+    <w:name w:val="Encabezado Car"/>
+    <w:basedOn w:val="Fuentedeprrafopredeter"/>
+    <w:link w:val="Encabezado"/>
+    <w:uiPriority w:val="99"/>
+    <w:rsid w:val="00623B36"/>
+    <w:rPr>
+      <w:lang w:val="en-US"/>
+    </w:rPr>
+  </w:style>
+  <w:style w:type="paragraph" w:styleId="Piedepgina">
+    <w:name w:val="footer"/>
+    <w:basedOn w:val="Normal"/>
+    <w:link w:val="PiedepginaCar"/>
+    <w:uiPriority w:val="99"/>
+    <w:unhideWhenUsed/>
+    <w:rsid w:val="00623B36"/>
+    <w:pPr>
+      <w:tabs>
+        <w:tab w:val="center" w:pos="4252"/>
+        <w:tab w:val="right" w:pos="8504"/>
+      </w:tabs>
+    </w:pPr>
+  </w:style>
+  <w:style w:type="character" w:customStyle="1" w:styleId="PiedepginaCar">
+    <w:name w:val="Pie de página Car"/>
+    <w:basedOn w:val="Fuentedeprrafopredeter"/>
+    <w:link w:val="Piedepgina"/>
+    <w:uiPriority w:val="99"/>
+    <w:rsid w:val="00623B36"/>
+    <w:rPr>
+      <w:lang w:val="en-US"/>
+    </w:rPr>
+  </w:style>
 </w:styles>
 </file>
 

</xml_diff>